<commit_message>
section 6 - notes
</commit_message>
<xml_diff>
--- a/notes.docx
+++ b/notes.docx
@@ -4,6 +4,66 @@
   <w:body>
     <w:p>
       <w:pPr>
+        <w:pStyle w:val="Heading3"/>
+        <w:bidi w:val="0"/>
+        <w:spacing w:before="140" w:after="120"/>
+        <w:jc w:val="start"/>
+        <w:rPr/>
+      </w:pPr>
+      <w:bookmarkStart w:id="0" w:name="5c6d"/>
+      <w:bookmarkEnd w:id="0"/>
+      <w:r>
+        <w:rPr/>
+        <w:t>Configuration event handling</w:t>
+      </w:r>
+    </w:p>
+    <w:p>
+      <w:pPr>
+        <w:pStyle w:val="BodyText"/>
+        <w:ind w:hanging="0" w:start="0" w:end="0"/>
+        <w:rPr/>
+      </w:pPr>
+      <w:bookmarkStart w:id="1" w:name="cc05"/>
+      <w:bookmarkEnd w:id="1"/>
+      <w:r>
+        <w:rPr/>
+        <w:t xml:space="preserve">Spring uses an event-driven model to manage internal state changes. When the </w:t>
+      </w:r>
+      <w:r>
+        <w:rPr>
+          <w:rStyle w:val="SourceText"/>
+        </w:rPr>
+        <w:t>/actuator/refresh</w:t>
+      </w:r>
+      <w:r>
+        <w:rPr/>
+        <w:t xml:space="preserve"> endpoint is called, Spring Boot generates a RefreshEvent. This event signals the application that a configuration update is taking place. The ApplicationEventPublisher is responsible for broadcasting this event to all registered listeners within the application context.</w:t>
+      </w:r>
+    </w:p>
+    <w:p>
+      <w:pPr>
+        <w:pStyle w:val="Normal"/>
+        <w:bidi w:val="0"/>
+        <w:jc w:val="start"/>
+        <w:rPr/>
+      </w:pPr>
+      <w:r>
+        <w:rPr/>
+      </w:r>
+    </w:p>
+    <w:p>
+      <w:pPr>
+        <w:pStyle w:val="Normal"/>
+        <w:bidi w:val="0"/>
+        <w:jc w:val="start"/>
+        <w:rPr/>
+      </w:pPr>
+      <w:r>
+        <w:rPr/>
+      </w:r>
+    </w:p>
+    <w:p>
+      <w:pPr>
         <w:pStyle w:val="Normal"/>
         <w:bidi w:val="0"/>
         <w:jc w:val="start"/>
@@ -266,7 +326,10 @@
       <w:r>
         <w:rPr/>
         <w:tab/>
-        <w:t># pobieram konfiguracje z projektu.</w:t>
+      </w:r>
+      <w:r>
+        <w:rPr/>
+        <w:t># configserver take configuration with calling a git. Using actuator/refresh to</w:t>
       </w:r>
     </w:p>
     <w:p>
@@ -292,12 +355,10 @@
           <w:t>https://github.com/eazybytes/eazybytes-config.git</w:t>
         </w:r>
       </w:hyperlink>
-      <w:hyperlink r:id="rId3">
-        <w:r>
-          <w:rPr/>
-          <w:t>"</w:t>
-        </w:r>
-      </w:hyperlink>
+      <w:r>
+        <w:rPr/>
+        <w:t>"</w:t>
+      </w:r>
     </w:p>
     <w:p>
       <w:pPr>
@@ -924,6 +985,7 @@
       <w:pPr>
         <w:pStyle w:val="Normal"/>
         <w:bidi w:val="0"/>
+        <w:spacing w:before="0" w:after="0"/>
         <w:jc w:val="start"/>
         <w:rPr/>
       </w:pPr>
@@ -1281,6 +1343,18 @@
       <w:r>
         <w:rPr/>
         <w:t>config:</w:t>
+      </w:r>
+    </w:p>
+    <w:p>
+      <w:pPr>
+        <w:pStyle w:val="Normal"/>
+        <w:bidi w:val="0"/>
+        <w:jc w:val="start"/>
+        <w:rPr/>
+      </w:pPr>
+      <w:r>
+        <w:rPr/>
+        <w:t># All microservices take config from configserver</w:t>
       </w:r>
     </w:p>
     <w:p>
@@ -2672,6 +2746,7 @@
       <w:pgNumType w:fmt="decimal"/>
       <w:formProt w:val="false"/>
       <w:textDirection w:val="lrTb"/>
+      <w:docGrid w:type="default" w:linePitch="100" w:charSpace="0"/>
     </w:sectPr>
   </w:body>
 </w:document>
@@ -2691,7 +2766,6 @@
     </w:rPrDefault>
     <w:pPrDefault>
       <w:pPr>
-        <w:widowControl/>
         <w:suppressAutoHyphens w:val="true"/>
       </w:pPr>
     </w:pPrDefault>
@@ -2701,7 +2775,10 @@
     <w:qFormat/>
     <w:pPr>
       <w:widowControl/>
+      <w:suppressAutoHyphens w:val="true"/>
       <w:bidi w:val="0"/>
+      <w:spacing w:before="0" w:after="0"/>
+      <w:jc w:val="start"/>
     </w:pPr>
     <w:rPr>
       <w:rFonts w:ascii="Liberation Serif" w:hAnsi="Liberation Serif" w:eastAsia="NSimSun" w:cs="Lucida Sans"/>
@@ -2712,11 +2789,35 @@
       <w:lang w:val="pl-PL" w:eastAsia="zh-CN" w:bidi="hi-IN"/>
     </w:rPr>
   </w:style>
+  <w:style w:type="paragraph" w:styleId="Heading3">
+    <w:name w:val="Heading 3"/>
+    <w:basedOn w:val="Heading"/>
+    <w:next w:val="BodyText"/>
+    <w:qFormat/>
+    <w:pPr>
+      <w:spacing w:before="140" w:after="120"/>
+      <w:outlineLvl w:val="2"/>
+    </w:pPr>
+    <w:rPr>
+      <w:rFonts w:ascii="Liberation Serif" w:hAnsi="Liberation Serif" w:eastAsia="NSimSun" w:cs="Lucida Sans"/>
+      <w:b/>
+      <w:bCs/>
+      <w:sz w:val="28"/>
+      <w:szCs w:val="28"/>
+    </w:rPr>
+  </w:style>
   <w:style w:type="character" w:styleId="Hyperlink">
     <w:name w:val="Hyperlink"/>
     <w:rPr>
       <w:color w:val="000080"/>
       <w:u w:val="single"/>
+    </w:rPr>
+  </w:style>
+  <w:style w:type="character" w:styleId="SourceText">
+    <w:name w:val="Source Text"/>
+    <w:qFormat/>
+    <w:rPr>
+      <w:rFonts w:ascii="Liberation Mono" w:hAnsi="Liberation Mono" w:eastAsia="NSimSun" w:cs="Liberation Mono"/>
     </w:rPr>
   </w:style>
   <w:style w:type="paragraph" w:styleId="Heading">

</xml_diff>

<commit_message>
section 6 - readme and configuration
</commit_message>
<xml_diff>
--- a/notes.docx
+++ b/notes.docx
@@ -326,9 +326,6 @@
       <w:r>
         <w:rPr/>
         <w:tab/>
-      </w:r>
-      <w:r>
-        <w:rPr/>
         <w:t># configserver take configuration with calling a git. Using actuator/refresh to</w:t>
       </w:r>
     </w:p>
@@ -2737,6 +2734,87 @@
       <w:r>
         <w:rPr/>
         <w:t>limitForPeriod: 1</w:t>
+      </w:r>
+      <w:r>
+        <w:br w:type="page"/>
+      </w:r>
+    </w:p>
+    <w:p>
+      <w:pPr>
+        <w:pStyle w:val="BodyText"/>
+        <w:bidi w:val="0"/>
+        <w:jc w:val="start"/>
+        <w:rPr/>
+      </w:pPr>
+      <w:r>
+        <w:rPr/>
+        <w:t>Run hokdedck image (it is not the Docker official image):</w:t>
+        <w:br/>
+      </w:r>
+      <w:r>
+        <w:rPr>
+          <w:rStyle w:val="Strong"/>
+        </w:rPr>
+        <w:t>docker run</w:t>
+      </w:r>
+      <w:r>
+        <w:rPr/>
+        <w:t xml:space="preserve"> --entrypoint /bin/sh --rm -it hookdeck/hookdeck-cli</w:t>
+      </w:r>
+    </w:p>
+    <w:p>
+      <w:pPr>
+        <w:pStyle w:val="BodyText"/>
+        <w:rPr/>
+      </w:pPr>
+      <w:r>
+        <w:rPr/>
+        <w:t>This starts the container in the interactive mode so we can continue with:</w:t>
+        <w:br/>
+      </w:r>
+      <w:r>
+        <w:rPr>
+          <w:rStyle w:val="Strong"/>
+        </w:rPr>
+        <w:t>hookdeck login</w:t>
+      </w:r>
+      <w:r>
+        <w:rPr/>
+        <w:t xml:space="preserve"> --cli-key [key]</w:t>
+        <w:br/>
+      </w:r>
+      <w:r>
+        <w:rPr>
+          <w:rStyle w:val="Strong"/>
+        </w:rPr>
+        <w:t>hookdeck listen</w:t>
+      </w:r>
+      <w:r>
+        <w:rPr/>
+        <w:t xml:space="preserve"> host.docker.internal:8071 Source --cli-path /monitor</w:t>
+      </w:r>
+    </w:p>
+    <w:p>
+      <w:pPr>
+        <w:pStyle w:val="BodyText"/>
+        <w:rPr/>
+      </w:pPr>
+      <w:r>
+        <w:rPr/>
+        <w:t>And rest is the same...</w:t>
+        <w:br/>
+        <w:t>After exiting the docker interactive mode, the container will be deleted.</w:t>
+      </w:r>
+    </w:p>
+    <w:p>
+      <w:pPr>
+        <w:pStyle w:val="Normal"/>
+        <w:bidi w:val="0"/>
+        <w:jc w:val="start"/>
+        <w:rPr/>
+      </w:pPr>
+      <w:r>
+        <w:rPr/>
       </w:r>
     </w:p>
     <w:sectPr>
@@ -2818,6 +2896,14 @@
     <w:qFormat/>
     <w:rPr>
       <w:rFonts w:ascii="Liberation Mono" w:hAnsi="Liberation Mono" w:eastAsia="NSimSun" w:cs="Liberation Mono"/>
+    </w:rPr>
+  </w:style>
+  <w:style w:type="character" w:styleId="Strong">
+    <w:name w:val="Strong"/>
+    <w:qFormat/>
+    <w:rPr>
+      <w:b/>
+      <w:bCs/>
     </w:rPr>
   </w:style>
   <w:style w:type="paragraph" w:styleId="Heading">

</xml_diff>